<commit_message>
Better AI, Robot's Layers
</commit_message>
<xml_diff>
--- a/Документация/Код.docx
+++ b/Документация/Код.docx
@@ -470,13 +470,7 @@
               <w:rPr>
                 <w:lang w:val="en-US"/>
               </w:rPr>
-              <w:t>6</w:t>
-            </w:r>
-            <w:r>
-              <w:rPr>
-                <w:lang w:val="en-US"/>
-              </w:rPr>
-              <w:t xml:space="preserve"> = Leg</w:t>
+              <w:t>6 = Leg</w:t>
             </w:r>
           </w:p>
         </w:tc>
@@ -1108,61 +1102,43 @@
               <w:rPr>
                 <w:lang w:val="en-US"/>
               </w:rPr>
-              <w:t>Body</w:t>
-            </w:r>
-            <w:r>
-              <w:rPr>
-                <w:lang w:val="en-US"/>
-              </w:rPr>
-              <w:t>1</w:t>
-            </w:r>
-          </w:p>
-        </w:tc>
-        <w:tc>
-          <w:tcPr>
-            <w:tcW w:w="1869" w:type="dxa"/>
-          </w:tcPr>
-          <w:p>
-            <w:pPr>
-              <w:rPr>
-                <w:lang w:val="en-US"/>
-              </w:rPr>
-            </w:pPr>
-            <w:r>
-              <w:rPr>
-                <w:lang w:val="en-US"/>
-              </w:rPr>
-              <w:t>Body</w:t>
-            </w:r>
-            <w:r>
-              <w:rPr>
-                <w:lang w:val="en-US"/>
-              </w:rPr>
-              <w:t>2</w:t>
-            </w:r>
-          </w:p>
-        </w:tc>
-        <w:tc>
-          <w:tcPr>
-            <w:tcW w:w="1869" w:type="dxa"/>
-          </w:tcPr>
-          <w:p>
-            <w:pPr>
-              <w:rPr>
-                <w:lang w:val="en-US"/>
-              </w:rPr>
-            </w:pPr>
-            <w:r>
-              <w:rPr>
-                <w:lang w:val="en-US"/>
-              </w:rPr>
-              <w:t>Body</w:t>
-            </w:r>
-            <w:r>
-              <w:rPr>
-                <w:lang w:val="en-US"/>
-              </w:rPr>
-              <w:t>3</w:t>
+              <w:t>Body1</w:t>
+            </w:r>
+          </w:p>
+        </w:tc>
+        <w:tc>
+          <w:tcPr>
+            <w:tcW w:w="1869" w:type="dxa"/>
+          </w:tcPr>
+          <w:p>
+            <w:pPr>
+              <w:rPr>
+                <w:lang w:val="en-US"/>
+              </w:rPr>
+            </w:pPr>
+            <w:r>
+              <w:rPr>
+                <w:lang w:val="en-US"/>
+              </w:rPr>
+              <w:t>Body2</w:t>
+            </w:r>
+          </w:p>
+        </w:tc>
+        <w:tc>
+          <w:tcPr>
+            <w:tcW w:w="1869" w:type="dxa"/>
+          </w:tcPr>
+          <w:p>
+            <w:pPr>
+              <w:rPr>
+                <w:lang w:val="en-US"/>
+              </w:rPr>
+            </w:pPr>
+            <w:r>
+              <w:rPr>
+                <w:lang w:val="en-US"/>
+              </w:rPr>
+              <w:t>Body3</w:t>
             </w:r>
           </w:p>
         </w:tc>
@@ -1253,10 +1229,335 @@
         </w:tc>
       </w:tr>
     </w:tbl>
+    <w:p/>
+    <w:p/>
     <w:p>
-      <w:bookmarkStart w:id="0" w:name="_GoBack"/>
-      <w:bookmarkEnd w:id="0"/>
+      <w:r>
+        <w:t>Слои роботов</w:t>
+      </w:r>
     </w:p>
+    <w:tbl>
+      <w:tblPr>
+        <w:tblStyle w:val="a3"/>
+        <w:tblW w:w="0" w:type="auto"/>
+        <w:tblLook w:val="04A0" w:firstRow="1" w:lastRow="0" w:firstColumn="1" w:lastColumn="0" w:noHBand="0" w:noVBand="1"/>
+      </w:tblPr>
+      <w:tblGrid>
+        <w:gridCol w:w="1689"/>
+        <w:gridCol w:w="1914"/>
+        <w:gridCol w:w="1914"/>
+        <w:gridCol w:w="1914"/>
+        <w:gridCol w:w="1914"/>
+      </w:tblGrid>
+      <w:tr>
+        <w:tc>
+          <w:tcPr>
+            <w:tcW w:w="1689" w:type="dxa"/>
+            <w:shd w:val="clear" w:color="auto" w:fill="C5E0B3" w:themeFill="accent6" w:themeFillTint="66"/>
+          </w:tcPr>
+          <w:p/>
+        </w:tc>
+        <w:tc>
+          <w:tcPr>
+            <w:tcW w:w="1914" w:type="dxa"/>
+            <w:shd w:val="clear" w:color="auto" w:fill="C5E0B3" w:themeFill="accent6" w:themeFillTint="66"/>
+          </w:tcPr>
+          <w:p>
+            <w:r>
+              <w:t>Вверх</w:t>
+            </w:r>
+          </w:p>
+        </w:tc>
+        <w:tc>
+          <w:tcPr>
+            <w:tcW w:w="1914" w:type="dxa"/>
+            <w:shd w:val="clear" w:color="auto" w:fill="C5E0B3" w:themeFill="accent6" w:themeFillTint="66"/>
+          </w:tcPr>
+          <w:p>
+            <w:r>
+              <w:t>Вниз</w:t>
+            </w:r>
+          </w:p>
+        </w:tc>
+        <w:tc>
+          <w:tcPr>
+            <w:tcW w:w="1914" w:type="dxa"/>
+            <w:shd w:val="clear" w:color="auto" w:fill="C5E0B3" w:themeFill="accent6" w:themeFillTint="66"/>
+          </w:tcPr>
+          <w:p>
+            <w:r>
+              <w:t>Влево</w:t>
+            </w:r>
+          </w:p>
+        </w:tc>
+        <w:tc>
+          <w:tcPr>
+            <w:tcW w:w="1914" w:type="dxa"/>
+            <w:shd w:val="clear" w:color="auto" w:fill="C5E0B3" w:themeFill="accent6" w:themeFillTint="66"/>
+          </w:tcPr>
+          <w:p>
+            <w:r>
+              <w:t>Вправо</w:t>
+            </w:r>
+          </w:p>
+        </w:tc>
+      </w:tr>
+      <w:tr>
+        <w:tc>
+          <w:tcPr>
+            <w:tcW w:w="1689" w:type="dxa"/>
+            <w:shd w:val="clear" w:color="auto" w:fill="C5E0B3" w:themeFill="accent6" w:themeFillTint="66"/>
+          </w:tcPr>
+          <w:p>
+            <w:pPr>
+              <w:rPr>
+                <w:lang w:val="en-US"/>
+              </w:rPr>
+            </w:pPr>
+            <w:r>
+              <w:rPr>
+                <w:lang w:val="en-US"/>
+              </w:rPr>
+              <w:t>Top 5</w:t>
+            </w:r>
+          </w:p>
+        </w:tc>
+        <w:tc>
+          <w:tcPr>
+            <w:tcW w:w="1914" w:type="dxa"/>
+          </w:tcPr>
+          <w:p>
+            <w:r>
+              <w:t>Корпус</w:t>
+            </w:r>
+          </w:p>
+        </w:tc>
+        <w:tc>
+          <w:tcPr>
+            <w:tcW w:w="1914" w:type="dxa"/>
+          </w:tcPr>
+          <w:p>
+            <w:r>
+              <w:t>Оружие 2</w:t>
+            </w:r>
+          </w:p>
+        </w:tc>
+        <w:tc>
+          <w:tcPr>
+            <w:tcW w:w="1914" w:type="dxa"/>
+          </w:tcPr>
+          <w:p>
+            <w:r>
+              <w:t>Оружие Л</w:t>
+            </w:r>
+          </w:p>
+        </w:tc>
+        <w:tc>
+          <w:tcPr>
+            <w:tcW w:w="1914" w:type="dxa"/>
+          </w:tcPr>
+          <w:p>
+            <w:r>
+              <w:t>Оружие П</w:t>
+            </w:r>
+          </w:p>
+        </w:tc>
+      </w:tr>
+      <w:tr>
+        <w:tc>
+          <w:tcPr>
+            <w:tcW w:w="1689" w:type="dxa"/>
+            <w:shd w:val="clear" w:color="auto" w:fill="C5E0B3" w:themeFill="accent6" w:themeFillTint="66"/>
+          </w:tcPr>
+          <w:p>
+            <w:pPr>
+              <w:rPr>
+                <w:lang w:val="en-US"/>
+              </w:rPr>
+            </w:pPr>
+            <w:proofErr w:type="spellStart"/>
+            <w:r>
+              <w:rPr>
+                <w:lang w:val="en-US"/>
+              </w:rPr>
+              <w:t>MidTop</w:t>
+            </w:r>
+            <w:proofErr w:type="spellEnd"/>
+            <w:r>
+              <w:rPr>
+                <w:lang w:val="en-US"/>
+              </w:rPr>
+              <w:t xml:space="preserve"> 4</w:t>
+            </w:r>
+          </w:p>
+        </w:tc>
+        <w:tc>
+          <w:tcPr>
+            <w:tcW w:w="1914" w:type="dxa"/>
+          </w:tcPr>
+          <w:p>
+            <w:r>
+              <w:t>Ноги</w:t>
+            </w:r>
+          </w:p>
+        </w:tc>
+        <w:tc>
+          <w:tcPr>
+            <w:tcW w:w="1914" w:type="dxa"/>
+          </w:tcPr>
+          <w:p>
+            <w:r>
+              <w:t>Корпус</w:t>
+            </w:r>
+          </w:p>
+        </w:tc>
+        <w:tc>
+          <w:tcPr>
+            <w:tcW w:w="1914" w:type="dxa"/>
+          </w:tcPr>
+          <w:p>
+            <w:r>
+              <w:t>Ноги</w:t>
+            </w:r>
+          </w:p>
+        </w:tc>
+        <w:tc>
+          <w:tcPr>
+            <w:tcW w:w="1914" w:type="dxa"/>
+          </w:tcPr>
+          <w:p>
+            <w:r>
+              <w:t>Ноги</w:t>
+            </w:r>
+          </w:p>
+        </w:tc>
+      </w:tr>
+      <w:tr>
+        <w:tc>
+          <w:tcPr>
+            <w:tcW w:w="1689" w:type="dxa"/>
+            <w:shd w:val="clear" w:color="auto" w:fill="C5E0B3" w:themeFill="accent6" w:themeFillTint="66"/>
+          </w:tcPr>
+          <w:p>
+            <w:pPr>
+              <w:rPr>
+                <w:lang w:val="en-US"/>
+              </w:rPr>
+            </w:pPr>
+            <w:proofErr w:type="spellStart"/>
+            <w:r>
+              <w:rPr>
+                <w:lang w:val="en-US"/>
+              </w:rPr>
+              <w:t>MidBot</w:t>
+            </w:r>
+            <w:proofErr w:type="spellEnd"/>
+            <w:r>
+              <w:rPr>
+                <w:lang w:val="en-US"/>
+              </w:rPr>
+              <w:t xml:space="preserve"> 3</w:t>
+            </w:r>
+          </w:p>
+        </w:tc>
+        <w:tc>
+          <w:tcPr>
+            <w:tcW w:w="1914" w:type="dxa"/>
+          </w:tcPr>
+          <w:p>
+            <w:r>
+              <w:t>Оружие 2</w:t>
+            </w:r>
+          </w:p>
+        </w:tc>
+        <w:tc>
+          <w:tcPr>
+            <w:tcW w:w="1914" w:type="dxa"/>
+          </w:tcPr>
+          <w:p>
+            <w:r>
+              <w:t>Ноги</w:t>
+            </w:r>
+          </w:p>
+        </w:tc>
+        <w:tc>
+          <w:tcPr>
+            <w:tcW w:w="1914" w:type="dxa"/>
+          </w:tcPr>
+          <w:p>
+            <w:r>
+              <w:t>Корпус</w:t>
+            </w:r>
+          </w:p>
+        </w:tc>
+        <w:tc>
+          <w:tcPr>
+            <w:tcW w:w="1914" w:type="dxa"/>
+          </w:tcPr>
+          <w:p>
+            <w:r>
+              <w:t>Корпус</w:t>
+            </w:r>
+          </w:p>
+        </w:tc>
+      </w:tr>
+      <w:tr>
+        <w:tc>
+          <w:tcPr>
+            <w:tcW w:w="1689" w:type="dxa"/>
+            <w:shd w:val="clear" w:color="auto" w:fill="C5E0B3" w:themeFill="accent6" w:themeFillTint="66"/>
+          </w:tcPr>
+          <w:p>
+            <w:pPr>
+              <w:rPr>
+                <w:lang w:val="en-US"/>
+              </w:rPr>
+            </w:pPr>
+            <w:r>
+              <w:rPr>
+                <w:lang w:val="en-US"/>
+              </w:rPr>
+              <w:t>Bot 2</w:t>
+            </w:r>
+          </w:p>
+        </w:tc>
+        <w:tc>
+          <w:tcPr>
+            <w:tcW w:w="1914" w:type="dxa"/>
+          </w:tcPr>
+          <w:p/>
+        </w:tc>
+        <w:tc>
+          <w:tcPr>
+            <w:tcW w:w="1914" w:type="dxa"/>
+          </w:tcPr>
+          <w:p/>
+        </w:tc>
+        <w:tc>
+          <w:tcPr>
+            <w:tcW w:w="1914" w:type="dxa"/>
+          </w:tcPr>
+          <w:p>
+            <w:r>
+              <w:t>Оружие П</w:t>
+            </w:r>
+            <w:bookmarkStart w:id="0" w:name="_GoBack"/>
+            <w:bookmarkEnd w:id="0"/>
+          </w:p>
+        </w:tc>
+        <w:tc>
+          <w:tcPr>
+            <w:tcW w:w="1914" w:type="dxa"/>
+          </w:tcPr>
+          <w:p>
+            <w:r>
+              <w:t>Оружие Л</w:t>
+            </w:r>
+          </w:p>
+        </w:tc>
+      </w:tr>
+    </w:tbl>
+    <w:p/>
     <w:sectPr>
       <w:pgSz w:w="11906" w:h="16838"/>
       <w:pgMar w:top="1134" w:right="850" w:bottom="1134" w:left="1701" w:header="708" w:footer="708" w:gutter="0"/>

</xml_diff>